<commit_message>
Added a paragraph about overriding toString() to the project report's chapter about the test plan.
</commit_message>
<xml_diff>
--- a/docs/project report/Team 22 Geppetto Project Report.docx
+++ b/docs/project report/Team 22 Geppetto Project Report.docx
@@ -19461,13 +19461,19 @@
         <w:t>present</w:t>
       </w:r>
       <w:r>
-        <w:t>, and at least a s</w:t>
+        <w:t xml:space="preserve">, and at least a </w:t>
+      </w:r>
+      <w:r>
+        <w:t xml:space="preserve">representative </w:t>
+      </w:r>
+      <w:r>
+        <w:t>s</w:t>
       </w:r>
       <w:r>
         <w:t>a</w:t>
       </w:r>
       <w:r>
-        <w:t xml:space="preserve">mple representative of both expressions and statements need to be </w:t>
+        <w:t xml:space="preserve">mple of both expressions and statements need to be </w:t>
       </w:r>
       <w:r>
         <w:t>working</w:t>
@@ -20666,15 +20672,7 @@
         </w:numPr>
       </w:pPr>
       <w:r>
-        <w:t xml:space="preserve">As it </w:t>
-      </w:r>
-      <w:proofErr w:type="spellStart"/>
-      <w:r>
-        <w:t>parses</w:t>
-      </w:r>
-      <w:proofErr w:type="spellEnd"/>
-      <w:r>
-        <w:t xml:space="preserve"> the input file, t</w:t>
+        <w:t>As it parses the input file, t</w:t>
       </w:r>
       <w:r>
         <w:t xml:space="preserve">he Parser incrementally populates a </w:t>
@@ -21468,6 +21466,48 @@
         <w:t>they are highly modular.</w:t>
       </w:r>
     </w:p>
+    <w:p>
+      <w:r>
+        <w:t xml:space="preserve">And we did use one technique for testing that frequently comes in handy when writing Java code: override the </w:t>
+      </w:r>
+      <w:proofErr w:type="spellStart"/>
+      <w:r>
+        <w:t>toString</w:t>
+      </w:r>
+      <w:proofErr w:type="spellEnd"/>
+      <w:r>
+        <w:t xml:space="preserve">() method of every domain object to return its state, which basically means adding the contents of each of its member variables to a </w:t>
+      </w:r>
+      <w:proofErr w:type="spellStart"/>
+      <w:r>
+        <w:t>StringBuffer</w:t>
+      </w:r>
+      <w:proofErr w:type="spellEnd"/>
+      <w:r>
+        <w:t xml:space="preserve"> (with an appropriate label for each one) and then returning the contents of the buffer.  If, as in our case, all the program’s data is contained within one top-level object (the </w:t>
+      </w:r>
+      <w:proofErr w:type="spellStart"/>
+      <w:r>
+        <w:t>GeppettoProgram</w:t>
+      </w:r>
+      <w:proofErr w:type="spellEnd"/>
+      <w:r>
+        <w:t>), the entire state of the application can be obtained by one function call (</w:t>
+      </w:r>
+      <w:proofErr w:type="spellStart"/>
+      <w:proofErr w:type="gramStart"/>
+      <w:r>
+        <w:t>GeppettoProgram.toString</w:t>
+      </w:r>
+      <w:proofErr w:type="spellEnd"/>
+      <w:r>
+        <w:t>(</w:t>
+      </w:r>
+      <w:proofErr w:type="gramEnd"/>
+      <w:r>
+        <w:t>)).  To see this in action, you can run Geppetto with the –t (“tree”) flag.</w:t>
+      </w:r>
+    </w:p>
     <w:p/>
     <w:p>
       <w:pPr>
@@ -21519,6 +21559,7 @@
     </w:p>
     <w:p>
       <w:r>
+        <w:lastRenderedPageBreak/>
         <w:t>Communicate.</w:t>
       </w:r>
     </w:p>
@@ -21538,7 +21579,6 @@
     </w:p>
     <w:p>
       <w:r>
-        <w:lastRenderedPageBreak/>
         <w:t xml:space="preserve">Rather than cut and paste thousands of lines of code </w:t>
       </w:r>
       <w:r>
@@ -21691,7 +21731,7 @@
             <w:rPr>
               <w:noProof/>
             </w:rPr>
-            <w:t>1</w:t>
+            <w:t>35</w:t>
           </w:r>
         </w:fldSimple>
       </w:p>
@@ -23889,7 +23929,7 @@
 </file>
 
 <file path=customXml/itemProps1.xml><?xml version="1.0" encoding="utf-8"?>
-<ds:datastoreItem xmlns:ds="http://schemas.openxmlformats.org/officeDocument/2006/customXml" ds:itemID="{C76E306B-FC18-44F0-AED0-13B9E0F04A42}">
+<ds:datastoreItem xmlns:ds="http://schemas.openxmlformats.org/officeDocument/2006/customXml" ds:itemID="{851032A8-125F-4EA1-9A67-4BDD2FECB35A}">
   <ds:schemaRefs>
     <ds:schemaRef ds:uri="http://schemas.openxmlformats.org/officeDocument/2006/bibliography"/>
   </ds:schemaRefs>

</xml_diff>

<commit_message>
One small title change
</commit_message>
<xml_diff>
--- a/docs/project report/Team 22 Geppetto Project Report.docx
+++ b/docs/project report/Team 22 Geppetto Project Report.docx
@@ -29236,6 +29236,9 @@
       </w:pPr>
       <w:bookmarkStart w:id="88" w:name="_Toc355999067"/>
       <w:r>
+        <w:t xml:space="preserve">Lessons Learned - </w:t>
+      </w:r>
+      <w:r>
         <w:t>Paul</w:t>
       </w:r>
       <w:bookmarkEnd w:id="88"/>
@@ -29995,7 +29998,7 @@
             <w:rPr>
               <w:noProof/>
             </w:rPr>
-            <w:t>1</w:t>
+            <w:t>56</w:t>
           </w:r>
         </w:fldSimple>
       </w:p>
@@ -32571,7 +32574,7 @@
 </file>
 
 <file path=customXml/itemProps1.xml><?xml version="1.0" encoding="utf-8"?>
-<ds:datastoreItem xmlns:ds="http://schemas.openxmlformats.org/officeDocument/2006/customXml" ds:itemID="{090E261B-6DF5-4C25-A736-16339A0C8DF8}">
+<ds:datastoreItem xmlns:ds="http://schemas.openxmlformats.org/officeDocument/2006/customXml" ds:itemID="{5DD5DBF8-50A6-4BD4-88B2-53935C3B0672}">
   <ds:schemaRefs>
     <ds:schemaRef ds:uri="http://schemas.openxmlformats.org/officeDocument/2006/bibliography"/>
   </ds:schemaRefs>

</xml_diff>